<commit_message>
Commit 6 - Clean code
</commit_message>
<xml_diff>
--- a/Deliverables/Pre-Proposal/current situation.docx
+++ b/Deliverables/Pre-Proposal/current situation.docx
@@ -141,6 +141,9 @@
     <w:p/>
     <w:p>
       <w:r>
+        <w:rPr>
+          <w:noProof/>
+        </w:rPr>
         <w:drawing>
           <wp:inline distT="0" distB="0" distL="0" distR="0" wp14:anchorId="2FF3FA07" wp14:editId="733A882E">
             <wp:extent cx="2682240" cy="1733713"/>
@@ -191,9 +194,1552 @@
           <w:b/>
           <w:bCs/>
         </w:rPr>
-        <w:t>INCEPTION</w:t>
-      </w:r>
-    </w:p>
+        <w:t>RESNET</w:t>
+      </w:r>
+    </w:p>
+    <w:p>
+      <w:pPr>
+        <w:rPr>
+          <w:b/>
+          <w:bCs/>
+        </w:rPr>
+      </w:pPr>
+    </w:p>
+    <w:p>
+      <w:pPr>
+        <w:shd w:val="clear" w:color="auto" w:fill="FFFFFF"/>
+        <w:tabs>
+          <w:tab w:val="left" w:pos="916"/>
+          <w:tab w:val="left" w:pos="1832"/>
+          <w:tab w:val="left" w:pos="2748"/>
+          <w:tab w:val="left" w:pos="3664"/>
+          <w:tab w:val="left" w:pos="4580"/>
+          <w:tab w:val="left" w:pos="5496"/>
+          <w:tab w:val="left" w:pos="6412"/>
+          <w:tab w:val="left" w:pos="7328"/>
+          <w:tab w:val="left" w:pos="8244"/>
+          <w:tab w:val="left" w:pos="9160"/>
+          <w:tab w:val="left" w:pos="10076"/>
+          <w:tab w:val="left" w:pos="10992"/>
+          <w:tab w:val="left" w:pos="11908"/>
+          <w:tab w:val="left" w:pos="12824"/>
+          <w:tab w:val="left" w:pos="13740"/>
+          <w:tab w:val="left" w:pos="14656"/>
+        </w:tabs>
+        <w:wordWrap w:val="0"/>
+        <w:rPr>
+          <w:rFonts w:ascii="var(--jp-code-font-family)" w:eastAsia="Times New Roman" w:hAnsi="var(--jp-code-font-family)" w:cs="Courier New"/>
+          <w:sz w:val="20"/>
+          <w:szCs w:val="20"/>
+        </w:rPr>
+      </w:pPr>
+      <w:r>
+        <w:rPr>
+          <w:rFonts w:ascii="var(--jp-code-font-family)" w:eastAsia="Times New Roman" w:hAnsi="var(--jp-code-font-family)" w:cs="Courier New"/>
+          <w:sz w:val="20"/>
+          <w:szCs w:val="20"/>
+        </w:rPr>
+        <w:t>Epoch 1/</w:t>
+      </w:r>
+      <w:proofErr w:type="gramStart"/>
+      <w:r>
+        <w:rPr>
+          <w:rFonts w:ascii="var(--jp-code-font-family)" w:eastAsia="Times New Roman" w:hAnsi="var(--jp-code-font-family)" w:cs="Courier New"/>
+          <w:sz w:val="20"/>
+          <w:szCs w:val="20"/>
+        </w:rPr>
+        <w:t>2..</w:t>
+      </w:r>
+      <w:proofErr w:type="gramEnd"/>
+      <w:r>
+        <w:rPr>
+          <w:rFonts w:ascii="var(--jp-code-font-family)" w:eastAsia="Times New Roman" w:hAnsi="var(--jp-code-font-family)" w:cs="Courier New"/>
+          <w:sz w:val="20"/>
+          <w:szCs w:val="20"/>
+        </w:rPr>
+        <w:t xml:space="preserve"> Train loss: </w:t>
+      </w:r>
+      <w:proofErr w:type="gramStart"/>
+      <w:r>
+        <w:rPr>
+          <w:rFonts w:ascii="var(--jp-code-font-family)" w:eastAsia="Times New Roman" w:hAnsi="var(--jp-code-font-family)" w:cs="Courier New"/>
+          <w:sz w:val="20"/>
+          <w:szCs w:val="20"/>
+        </w:rPr>
+        <w:t>0.574..</w:t>
+      </w:r>
+      <w:proofErr w:type="gramEnd"/>
+      <w:r>
+        <w:rPr>
+          <w:rFonts w:ascii="var(--jp-code-font-family)" w:eastAsia="Times New Roman" w:hAnsi="var(--jp-code-font-family)" w:cs="Courier New"/>
+          <w:sz w:val="20"/>
+          <w:szCs w:val="20"/>
+        </w:rPr>
+        <w:t xml:space="preserve"> Test loss: </w:t>
+      </w:r>
+      <w:proofErr w:type="gramStart"/>
+      <w:r>
+        <w:rPr>
+          <w:rFonts w:ascii="var(--jp-code-font-family)" w:eastAsia="Times New Roman" w:hAnsi="var(--jp-code-font-family)" w:cs="Courier New"/>
+          <w:sz w:val="20"/>
+          <w:szCs w:val="20"/>
+        </w:rPr>
+        <w:t>0.534..</w:t>
+      </w:r>
+      <w:proofErr w:type="gramEnd"/>
+      <w:r>
+        <w:rPr>
+          <w:rFonts w:ascii="var(--jp-code-font-family)" w:eastAsia="Times New Roman" w:hAnsi="var(--jp-code-font-family)" w:cs="Courier New"/>
+          <w:sz w:val="20"/>
+          <w:szCs w:val="20"/>
+        </w:rPr>
+        <w:t xml:space="preserve"> Test accuracy: 0.758</w:t>
+      </w:r>
+    </w:p>
+    <w:p>
+      <w:pPr>
+        <w:shd w:val="clear" w:color="auto" w:fill="FFFFFF"/>
+        <w:tabs>
+          <w:tab w:val="left" w:pos="916"/>
+          <w:tab w:val="left" w:pos="1832"/>
+          <w:tab w:val="left" w:pos="2748"/>
+          <w:tab w:val="left" w:pos="3664"/>
+          <w:tab w:val="left" w:pos="4580"/>
+          <w:tab w:val="left" w:pos="5496"/>
+          <w:tab w:val="left" w:pos="6412"/>
+          <w:tab w:val="left" w:pos="7328"/>
+          <w:tab w:val="left" w:pos="8244"/>
+          <w:tab w:val="left" w:pos="9160"/>
+          <w:tab w:val="left" w:pos="10076"/>
+          <w:tab w:val="left" w:pos="10992"/>
+          <w:tab w:val="left" w:pos="11908"/>
+          <w:tab w:val="left" w:pos="12824"/>
+          <w:tab w:val="left" w:pos="13740"/>
+          <w:tab w:val="left" w:pos="14656"/>
+        </w:tabs>
+        <w:wordWrap w:val="0"/>
+        <w:rPr>
+          <w:rFonts w:ascii="var(--jp-code-font-family)" w:eastAsia="Times New Roman" w:hAnsi="var(--jp-code-font-family)" w:cs="Courier New"/>
+          <w:sz w:val="20"/>
+          <w:szCs w:val="20"/>
+        </w:rPr>
+      </w:pPr>
+      <w:r>
+        <w:rPr>
+          <w:rFonts w:ascii="var(--jp-code-font-family)" w:eastAsia="Times New Roman" w:hAnsi="var(--jp-code-font-family)" w:cs="Courier New"/>
+          <w:sz w:val="20"/>
+          <w:szCs w:val="20"/>
+        </w:rPr>
+        <w:t>Epoch 1/</w:t>
+      </w:r>
+      <w:proofErr w:type="gramStart"/>
+      <w:r>
+        <w:rPr>
+          <w:rFonts w:ascii="var(--jp-code-font-family)" w:eastAsia="Times New Roman" w:hAnsi="var(--jp-code-font-family)" w:cs="Courier New"/>
+          <w:sz w:val="20"/>
+          <w:szCs w:val="20"/>
+        </w:rPr>
+        <w:t>2..</w:t>
+      </w:r>
+      <w:proofErr w:type="gramEnd"/>
+      <w:r>
+        <w:rPr>
+          <w:rFonts w:ascii="var(--jp-code-font-family)" w:eastAsia="Times New Roman" w:hAnsi="var(--jp-code-font-family)" w:cs="Courier New"/>
+          <w:sz w:val="20"/>
+          <w:szCs w:val="20"/>
+        </w:rPr>
+        <w:t xml:space="preserve"> Train loss: </w:t>
+      </w:r>
+      <w:proofErr w:type="gramStart"/>
+      <w:r>
+        <w:rPr>
+          <w:rFonts w:ascii="var(--jp-code-font-family)" w:eastAsia="Times New Roman" w:hAnsi="var(--jp-code-font-family)" w:cs="Courier New"/>
+          <w:sz w:val="20"/>
+          <w:szCs w:val="20"/>
+        </w:rPr>
+        <w:t>0.601..</w:t>
+      </w:r>
+      <w:proofErr w:type="gramEnd"/>
+      <w:r>
+        <w:rPr>
+          <w:rFonts w:ascii="var(--jp-code-font-family)" w:eastAsia="Times New Roman" w:hAnsi="var(--jp-code-font-family)" w:cs="Courier New"/>
+          <w:sz w:val="20"/>
+          <w:szCs w:val="20"/>
+        </w:rPr>
+        <w:t xml:space="preserve"> Test loss: </w:t>
+      </w:r>
+      <w:proofErr w:type="gramStart"/>
+      <w:r>
+        <w:rPr>
+          <w:rFonts w:ascii="var(--jp-code-font-family)" w:eastAsia="Times New Roman" w:hAnsi="var(--jp-code-font-family)" w:cs="Courier New"/>
+          <w:sz w:val="20"/>
+          <w:szCs w:val="20"/>
+        </w:rPr>
+        <w:t>0.525..</w:t>
+      </w:r>
+      <w:proofErr w:type="gramEnd"/>
+      <w:r>
+        <w:rPr>
+          <w:rFonts w:ascii="var(--jp-code-font-family)" w:eastAsia="Times New Roman" w:hAnsi="var(--jp-code-font-family)" w:cs="Courier New"/>
+          <w:sz w:val="20"/>
+          <w:szCs w:val="20"/>
+        </w:rPr>
+        <w:t xml:space="preserve"> Test accuracy: 0.769</w:t>
+      </w:r>
+    </w:p>
+    <w:p>
+      <w:pPr>
+        <w:shd w:val="clear" w:color="auto" w:fill="FFFFFF"/>
+        <w:tabs>
+          <w:tab w:val="left" w:pos="916"/>
+          <w:tab w:val="left" w:pos="1832"/>
+          <w:tab w:val="left" w:pos="2748"/>
+          <w:tab w:val="left" w:pos="3664"/>
+          <w:tab w:val="left" w:pos="4580"/>
+          <w:tab w:val="left" w:pos="5496"/>
+          <w:tab w:val="left" w:pos="6412"/>
+          <w:tab w:val="left" w:pos="7328"/>
+          <w:tab w:val="left" w:pos="8244"/>
+          <w:tab w:val="left" w:pos="9160"/>
+          <w:tab w:val="left" w:pos="10076"/>
+          <w:tab w:val="left" w:pos="10992"/>
+          <w:tab w:val="left" w:pos="11908"/>
+          <w:tab w:val="left" w:pos="12824"/>
+          <w:tab w:val="left" w:pos="13740"/>
+          <w:tab w:val="left" w:pos="14656"/>
+        </w:tabs>
+        <w:wordWrap w:val="0"/>
+        <w:rPr>
+          <w:rFonts w:ascii="var(--jp-code-font-family)" w:eastAsia="Times New Roman" w:hAnsi="var(--jp-code-font-family)" w:cs="Courier New"/>
+          <w:sz w:val="20"/>
+          <w:szCs w:val="20"/>
+        </w:rPr>
+      </w:pPr>
+      <w:r>
+        <w:rPr>
+          <w:rFonts w:ascii="var(--jp-code-font-family)" w:eastAsia="Times New Roman" w:hAnsi="var(--jp-code-font-family)" w:cs="Courier New"/>
+          <w:sz w:val="20"/>
+          <w:szCs w:val="20"/>
+        </w:rPr>
+        <w:t>Epoch 1/</w:t>
+      </w:r>
+      <w:proofErr w:type="gramStart"/>
+      <w:r>
+        <w:rPr>
+          <w:rFonts w:ascii="var(--jp-code-font-family)" w:eastAsia="Times New Roman" w:hAnsi="var(--jp-code-font-family)" w:cs="Courier New"/>
+          <w:sz w:val="20"/>
+          <w:szCs w:val="20"/>
+        </w:rPr>
+        <w:t>2..</w:t>
+      </w:r>
+      <w:proofErr w:type="gramEnd"/>
+      <w:r>
+        <w:rPr>
+          <w:rFonts w:ascii="var(--jp-code-font-family)" w:eastAsia="Times New Roman" w:hAnsi="var(--jp-code-font-family)" w:cs="Courier New"/>
+          <w:sz w:val="20"/>
+          <w:szCs w:val="20"/>
+        </w:rPr>
+        <w:t xml:space="preserve"> Train loss: </w:t>
+      </w:r>
+      <w:proofErr w:type="gramStart"/>
+      <w:r>
+        <w:rPr>
+          <w:rFonts w:ascii="var(--jp-code-font-family)" w:eastAsia="Times New Roman" w:hAnsi="var(--jp-code-font-family)" w:cs="Courier New"/>
+          <w:sz w:val="20"/>
+          <w:szCs w:val="20"/>
+        </w:rPr>
+        <w:t>0.550..</w:t>
+      </w:r>
+      <w:proofErr w:type="gramEnd"/>
+      <w:r>
+        <w:rPr>
+          <w:rFonts w:ascii="var(--jp-code-font-family)" w:eastAsia="Times New Roman" w:hAnsi="var(--jp-code-font-family)" w:cs="Courier New"/>
+          <w:sz w:val="20"/>
+          <w:szCs w:val="20"/>
+        </w:rPr>
+        <w:t xml:space="preserve"> Test loss: </w:t>
+      </w:r>
+      <w:proofErr w:type="gramStart"/>
+      <w:r>
+        <w:rPr>
+          <w:rFonts w:ascii="var(--jp-code-font-family)" w:eastAsia="Times New Roman" w:hAnsi="var(--jp-code-font-family)" w:cs="Courier New"/>
+          <w:sz w:val="20"/>
+          <w:szCs w:val="20"/>
+        </w:rPr>
+        <w:t>0.561..</w:t>
+      </w:r>
+      <w:proofErr w:type="gramEnd"/>
+      <w:r>
+        <w:rPr>
+          <w:rFonts w:ascii="var(--jp-code-font-family)" w:eastAsia="Times New Roman" w:hAnsi="var(--jp-code-font-family)" w:cs="Courier New"/>
+          <w:sz w:val="20"/>
+          <w:szCs w:val="20"/>
+        </w:rPr>
+        <w:t xml:space="preserve"> Test accuracy: 0.733</w:t>
+      </w:r>
+    </w:p>
+    <w:p>
+      <w:pPr>
+        <w:shd w:val="clear" w:color="auto" w:fill="FFFFFF"/>
+        <w:tabs>
+          <w:tab w:val="left" w:pos="916"/>
+          <w:tab w:val="left" w:pos="1832"/>
+          <w:tab w:val="left" w:pos="2748"/>
+          <w:tab w:val="left" w:pos="3664"/>
+          <w:tab w:val="left" w:pos="4580"/>
+          <w:tab w:val="left" w:pos="5496"/>
+          <w:tab w:val="left" w:pos="6412"/>
+          <w:tab w:val="left" w:pos="7328"/>
+          <w:tab w:val="left" w:pos="8244"/>
+          <w:tab w:val="left" w:pos="9160"/>
+          <w:tab w:val="left" w:pos="10076"/>
+          <w:tab w:val="left" w:pos="10992"/>
+          <w:tab w:val="left" w:pos="11908"/>
+          <w:tab w:val="left" w:pos="12824"/>
+          <w:tab w:val="left" w:pos="13740"/>
+          <w:tab w:val="left" w:pos="14656"/>
+        </w:tabs>
+        <w:wordWrap w:val="0"/>
+        <w:rPr>
+          <w:rFonts w:ascii="var(--jp-code-font-family)" w:eastAsia="Times New Roman" w:hAnsi="var(--jp-code-font-family)" w:cs="Courier New"/>
+          <w:sz w:val="20"/>
+          <w:szCs w:val="20"/>
+        </w:rPr>
+      </w:pPr>
+      <w:r>
+        <w:rPr>
+          <w:rFonts w:ascii="var(--jp-code-font-family)" w:eastAsia="Times New Roman" w:hAnsi="var(--jp-code-font-family)" w:cs="Courier New"/>
+          <w:sz w:val="20"/>
+          <w:szCs w:val="20"/>
+        </w:rPr>
+        <w:t>Epoch 2/</w:t>
+      </w:r>
+      <w:proofErr w:type="gramStart"/>
+      <w:r>
+        <w:rPr>
+          <w:rFonts w:ascii="var(--jp-code-font-family)" w:eastAsia="Times New Roman" w:hAnsi="var(--jp-code-font-family)" w:cs="Courier New"/>
+          <w:sz w:val="20"/>
+          <w:szCs w:val="20"/>
+        </w:rPr>
+        <w:t>2..</w:t>
+      </w:r>
+      <w:proofErr w:type="gramEnd"/>
+      <w:r>
+        <w:rPr>
+          <w:rFonts w:ascii="var(--jp-code-font-family)" w:eastAsia="Times New Roman" w:hAnsi="var(--jp-code-font-family)" w:cs="Courier New"/>
+          <w:sz w:val="20"/>
+          <w:szCs w:val="20"/>
+        </w:rPr>
+        <w:t xml:space="preserve"> Train loss: </w:t>
+      </w:r>
+      <w:proofErr w:type="gramStart"/>
+      <w:r>
+        <w:rPr>
+          <w:rFonts w:ascii="var(--jp-code-font-family)" w:eastAsia="Times New Roman" w:hAnsi="var(--jp-code-font-family)" w:cs="Courier New"/>
+          <w:sz w:val="20"/>
+          <w:szCs w:val="20"/>
+        </w:rPr>
+        <w:t>0.569..</w:t>
+      </w:r>
+      <w:proofErr w:type="gramEnd"/>
+      <w:r>
+        <w:rPr>
+          <w:rFonts w:ascii="var(--jp-code-font-family)" w:eastAsia="Times New Roman" w:hAnsi="var(--jp-code-font-family)" w:cs="Courier New"/>
+          <w:sz w:val="20"/>
+          <w:szCs w:val="20"/>
+        </w:rPr>
+        <w:t xml:space="preserve"> Test loss: </w:t>
+      </w:r>
+      <w:proofErr w:type="gramStart"/>
+      <w:r>
+        <w:rPr>
+          <w:rFonts w:ascii="var(--jp-code-font-family)" w:eastAsia="Times New Roman" w:hAnsi="var(--jp-code-font-family)" w:cs="Courier New"/>
+          <w:sz w:val="20"/>
+          <w:szCs w:val="20"/>
+        </w:rPr>
+        <w:t>0.510..</w:t>
+      </w:r>
+      <w:proofErr w:type="gramEnd"/>
+      <w:r>
+        <w:rPr>
+          <w:rFonts w:ascii="var(--jp-code-font-family)" w:eastAsia="Times New Roman" w:hAnsi="var(--jp-code-font-family)" w:cs="Courier New"/>
+          <w:sz w:val="20"/>
+          <w:szCs w:val="20"/>
+        </w:rPr>
+        <w:t xml:space="preserve"> Test accuracy: 0.762</w:t>
+      </w:r>
+    </w:p>
+    <w:p>
+      <w:pPr>
+        <w:shd w:val="clear" w:color="auto" w:fill="FFFFFF"/>
+        <w:tabs>
+          <w:tab w:val="left" w:pos="916"/>
+          <w:tab w:val="left" w:pos="1832"/>
+          <w:tab w:val="left" w:pos="2748"/>
+          <w:tab w:val="left" w:pos="3664"/>
+          <w:tab w:val="left" w:pos="4580"/>
+          <w:tab w:val="left" w:pos="5496"/>
+          <w:tab w:val="left" w:pos="6412"/>
+          <w:tab w:val="left" w:pos="7328"/>
+          <w:tab w:val="left" w:pos="8244"/>
+          <w:tab w:val="left" w:pos="9160"/>
+          <w:tab w:val="left" w:pos="10076"/>
+          <w:tab w:val="left" w:pos="10992"/>
+          <w:tab w:val="left" w:pos="11908"/>
+          <w:tab w:val="left" w:pos="12824"/>
+          <w:tab w:val="left" w:pos="13740"/>
+          <w:tab w:val="left" w:pos="14656"/>
+        </w:tabs>
+        <w:wordWrap w:val="0"/>
+        <w:rPr>
+          <w:rFonts w:ascii="var(--jp-code-font-family)" w:eastAsia="Times New Roman" w:hAnsi="var(--jp-code-font-family)" w:cs="Courier New"/>
+          <w:sz w:val="20"/>
+          <w:szCs w:val="20"/>
+        </w:rPr>
+      </w:pPr>
+      <w:r>
+        <w:rPr>
+          <w:rFonts w:ascii="var(--jp-code-font-family)" w:eastAsia="Times New Roman" w:hAnsi="var(--jp-code-font-family)" w:cs="Courier New"/>
+          <w:sz w:val="20"/>
+          <w:szCs w:val="20"/>
+        </w:rPr>
+        <w:t>Epoch 2/</w:t>
+      </w:r>
+      <w:proofErr w:type="gramStart"/>
+      <w:r>
+        <w:rPr>
+          <w:rFonts w:ascii="var(--jp-code-font-family)" w:eastAsia="Times New Roman" w:hAnsi="var(--jp-code-font-family)" w:cs="Courier New"/>
+          <w:sz w:val="20"/>
+          <w:szCs w:val="20"/>
+        </w:rPr>
+        <w:t>2..</w:t>
+      </w:r>
+      <w:proofErr w:type="gramEnd"/>
+      <w:r>
+        <w:rPr>
+          <w:rFonts w:ascii="var(--jp-code-font-family)" w:eastAsia="Times New Roman" w:hAnsi="var(--jp-code-font-family)" w:cs="Courier New"/>
+          <w:sz w:val="20"/>
+          <w:szCs w:val="20"/>
+        </w:rPr>
+        <w:t xml:space="preserve"> Train loss: </w:t>
+      </w:r>
+      <w:proofErr w:type="gramStart"/>
+      <w:r>
+        <w:rPr>
+          <w:rFonts w:ascii="var(--jp-code-font-family)" w:eastAsia="Times New Roman" w:hAnsi="var(--jp-code-font-family)" w:cs="Courier New"/>
+          <w:sz w:val="20"/>
+          <w:szCs w:val="20"/>
+        </w:rPr>
+        <w:t>0.585..</w:t>
+      </w:r>
+      <w:proofErr w:type="gramEnd"/>
+      <w:r>
+        <w:rPr>
+          <w:rFonts w:ascii="var(--jp-code-font-family)" w:eastAsia="Times New Roman" w:hAnsi="var(--jp-code-font-family)" w:cs="Courier New"/>
+          <w:sz w:val="20"/>
+          <w:szCs w:val="20"/>
+        </w:rPr>
+        <w:t xml:space="preserve"> Test loss: </w:t>
+      </w:r>
+      <w:proofErr w:type="gramStart"/>
+      <w:r>
+        <w:rPr>
+          <w:rFonts w:ascii="var(--jp-code-font-family)" w:eastAsia="Times New Roman" w:hAnsi="var(--jp-code-font-family)" w:cs="Courier New"/>
+          <w:sz w:val="20"/>
+          <w:szCs w:val="20"/>
+        </w:rPr>
+        <w:t>0.515..</w:t>
+      </w:r>
+      <w:proofErr w:type="gramEnd"/>
+      <w:r>
+        <w:rPr>
+          <w:rFonts w:ascii="var(--jp-code-font-family)" w:eastAsia="Times New Roman" w:hAnsi="var(--jp-code-font-family)" w:cs="Courier New"/>
+          <w:sz w:val="20"/>
+          <w:szCs w:val="20"/>
+        </w:rPr>
+        <w:t xml:space="preserve"> Test accuracy: 0.775</w:t>
+      </w:r>
+    </w:p>
+    <w:p>
+      <w:pPr>
+        <w:shd w:val="clear" w:color="auto" w:fill="FFFFFF"/>
+        <w:tabs>
+          <w:tab w:val="left" w:pos="916"/>
+          <w:tab w:val="left" w:pos="1832"/>
+          <w:tab w:val="left" w:pos="2748"/>
+          <w:tab w:val="left" w:pos="3664"/>
+          <w:tab w:val="left" w:pos="4580"/>
+          <w:tab w:val="left" w:pos="5496"/>
+          <w:tab w:val="left" w:pos="6412"/>
+          <w:tab w:val="left" w:pos="7328"/>
+          <w:tab w:val="left" w:pos="8244"/>
+          <w:tab w:val="left" w:pos="9160"/>
+          <w:tab w:val="left" w:pos="10076"/>
+          <w:tab w:val="left" w:pos="10992"/>
+          <w:tab w:val="left" w:pos="11908"/>
+          <w:tab w:val="left" w:pos="12824"/>
+          <w:tab w:val="left" w:pos="13740"/>
+          <w:tab w:val="left" w:pos="14656"/>
+        </w:tabs>
+        <w:wordWrap w:val="0"/>
+        <w:rPr>
+          <w:rFonts w:ascii="var(--jp-code-font-family)" w:eastAsia="Times New Roman" w:hAnsi="var(--jp-code-font-family)" w:cs="Courier New"/>
+          <w:sz w:val="20"/>
+          <w:szCs w:val="20"/>
+        </w:rPr>
+      </w:pPr>
+      <w:r>
+        <w:rPr>
+          <w:rFonts w:ascii="var(--jp-code-font-family)" w:eastAsia="Times New Roman" w:hAnsi="var(--jp-code-font-family)" w:cs="Courier New"/>
+          <w:sz w:val="20"/>
+          <w:szCs w:val="20"/>
+        </w:rPr>
+        <w:t>Epoch 2/</w:t>
+      </w:r>
+      <w:proofErr w:type="gramStart"/>
+      <w:r>
+        <w:rPr>
+          <w:rFonts w:ascii="var(--jp-code-font-family)" w:eastAsia="Times New Roman" w:hAnsi="var(--jp-code-font-family)" w:cs="Courier New"/>
+          <w:sz w:val="20"/>
+          <w:szCs w:val="20"/>
+        </w:rPr>
+        <w:t>2..</w:t>
+      </w:r>
+      <w:proofErr w:type="gramEnd"/>
+      <w:r>
+        <w:rPr>
+          <w:rFonts w:ascii="var(--jp-code-font-family)" w:eastAsia="Times New Roman" w:hAnsi="var(--jp-code-font-family)" w:cs="Courier New"/>
+          <w:sz w:val="20"/>
+          <w:szCs w:val="20"/>
+        </w:rPr>
+        <w:t xml:space="preserve"> Train loss: </w:t>
+      </w:r>
+      <w:proofErr w:type="gramStart"/>
+      <w:r>
+        <w:rPr>
+          <w:rFonts w:ascii="var(--jp-code-font-family)" w:eastAsia="Times New Roman" w:hAnsi="var(--jp-code-font-family)" w:cs="Courier New"/>
+          <w:sz w:val="20"/>
+          <w:szCs w:val="20"/>
+        </w:rPr>
+        <w:t>0.588..</w:t>
+      </w:r>
+      <w:proofErr w:type="gramEnd"/>
+      <w:r>
+        <w:rPr>
+          <w:rFonts w:ascii="var(--jp-code-font-family)" w:eastAsia="Times New Roman" w:hAnsi="var(--jp-code-font-family)" w:cs="Courier New"/>
+          <w:sz w:val="20"/>
+          <w:szCs w:val="20"/>
+        </w:rPr>
+        <w:t xml:space="preserve"> Test loss: </w:t>
+      </w:r>
+      <w:proofErr w:type="gramStart"/>
+      <w:r>
+        <w:rPr>
+          <w:rFonts w:ascii="var(--jp-code-font-family)" w:eastAsia="Times New Roman" w:hAnsi="var(--jp-code-font-family)" w:cs="Courier New"/>
+          <w:sz w:val="20"/>
+          <w:szCs w:val="20"/>
+        </w:rPr>
+        <w:t>0.534..</w:t>
+      </w:r>
+      <w:proofErr w:type="gramEnd"/>
+      <w:r>
+        <w:rPr>
+          <w:rFonts w:ascii="var(--jp-code-font-family)" w:eastAsia="Times New Roman" w:hAnsi="var(--jp-code-font-family)" w:cs="Courier New"/>
+          <w:sz w:val="20"/>
+          <w:szCs w:val="20"/>
+        </w:rPr>
+        <w:t xml:space="preserve"> Test accuracy: 0.750</w:t>
+      </w:r>
+    </w:p>
+    <w:p>
+      <w:pPr>
+        <w:shd w:val="clear" w:color="auto" w:fill="FFFFFF"/>
+        <w:tabs>
+          <w:tab w:val="left" w:pos="916"/>
+          <w:tab w:val="left" w:pos="1832"/>
+          <w:tab w:val="left" w:pos="2748"/>
+          <w:tab w:val="left" w:pos="3664"/>
+          <w:tab w:val="left" w:pos="4580"/>
+          <w:tab w:val="left" w:pos="5496"/>
+          <w:tab w:val="left" w:pos="6412"/>
+          <w:tab w:val="left" w:pos="7328"/>
+          <w:tab w:val="left" w:pos="8244"/>
+          <w:tab w:val="left" w:pos="9160"/>
+          <w:tab w:val="left" w:pos="10076"/>
+          <w:tab w:val="left" w:pos="10992"/>
+          <w:tab w:val="left" w:pos="11908"/>
+          <w:tab w:val="left" w:pos="12824"/>
+          <w:tab w:val="left" w:pos="13740"/>
+          <w:tab w:val="left" w:pos="14656"/>
+        </w:tabs>
+        <w:wordWrap w:val="0"/>
+        <w:rPr>
+          <w:rFonts w:ascii="var(--jp-code-font-family)" w:eastAsia="Times New Roman" w:hAnsi="var(--jp-code-font-family)" w:cs="Courier New"/>
+          <w:sz w:val="20"/>
+          <w:szCs w:val="20"/>
+        </w:rPr>
+      </w:pPr>
+      <w:r>
+        <w:rPr>
+          <w:rFonts w:ascii="var(--jp-code-font-family)" w:eastAsia="Times New Roman" w:hAnsi="var(--jp-code-font-family)" w:cs="Courier New"/>
+          <w:sz w:val="20"/>
+          <w:szCs w:val="20"/>
+        </w:rPr>
+        <w:t>Epoch 2/</w:t>
+      </w:r>
+      <w:proofErr w:type="gramStart"/>
+      <w:r>
+        <w:rPr>
+          <w:rFonts w:ascii="var(--jp-code-font-family)" w:eastAsia="Times New Roman" w:hAnsi="var(--jp-code-font-family)" w:cs="Courier New"/>
+          <w:sz w:val="20"/>
+          <w:szCs w:val="20"/>
+        </w:rPr>
+        <w:t>2..</w:t>
+      </w:r>
+      <w:proofErr w:type="gramEnd"/>
+      <w:r>
+        <w:rPr>
+          <w:rFonts w:ascii="var(--jp-code-font-family)" w:eastAsia="Times New Roman" w:hAnsi="var(--jp-code-font-family)" w:cs="Courier New"/>
+          <w:sz w:val="20"/>
+          <w:szCs w:val="20"/>
+        </w:rPr>
+        <w:t xml:space="preserve"> Train loss: </w:t>
+      </w:r>
+      <w:proofErr w:type="gramStart"/>
+      <w:r>
+        <w:rPr>
+          <w:rFonts w:ascii="var(--jp-code-font-family)" w:eastAsia="Times New Roman" w:hAnsi="var(--jp-code-font-family)" w:cs="Courier New"/>
+          <w:sz w:val="20"/>
+          <w:szCs w:val="20"/>
+        </w:rPr>
+        <w:t>0.586..</w:t>
+      </w:r>
+      <w:proofErr w:type="gramEnd"/>
+      <w:r>
+        <w:rPr>
+          <w:rFonts w:ascii="var(--jp-code-font-family)" w:eastAsia="Times New Roman" w:hAnsi="var(--jp-code-font-family)" w:cs="Courier New"/>
+          <w:sz w:val="20"/>
+          <w:szCs w:val="20"/>
+        </w:rPr>
+        <w:t xml:space="preserve"> Test loss: </w:t>
+      </w:r>
+      <w:proofErr w:type="gramStart"/>
+      <w:r>
+        <w:rPr>
+          <w:rFonts w:ascii="var(--jp-code-font-family)" w:eastAsia="Times New Roman" w:hAnsi="var(--jp-code-font-family)" w:cs="Courier New"/>
+          <w:sz w:val="20"/>
+          <w:szCs w:val="20"/>
+        </w:rPr>
+        <w:t>0.510..</w:t>
+      </w:r>
+      <w:proofErr w:type="gramEnd"/>
+      <w:r>
+        <w:rPr>
+          <w:rFonts w:ascii="var(--jp-code-font-family)" w:eastAsia="Times New Roman" w:hAnsi="var(--jp-code-font-family)" w:cs="Courier New"/>
+          <w:sz w:val="20"/>
+          <w:szCs w:val="20"/>
+        </w:rPr>
+        <w:t xml:space="preserve"> Test accuracy: 0.770</w:t>
+      </w:r>
+    </w:p>
+    <w:p>
+      <w:pPr>
+        <w:shd w:val="clear" w:color="auto" w:fill="FFFFFF"/>
+        <w:tabs>
+          <w:tab w:val="left" w:pos="916"/>
+          <w:tab w:val="left" w:pos="1832"/>
+          <w:tab w:val="left" w:pos="2748"/>
+          <w:tab w:val="left" w:pos="3664"/>
+          <w:tab w:val="left" w:pos="4580"/>
+          <w:tab w:val="left" w:pos="5496"/>
+          <w:tab w:val="left" w:pos="6412"/>
+          <w:tab w:val="left" w:pos="7328"/>
+          <w:tab w:val="left" w:pos="8244"/>
+          <w:tab w:val="left" w:pos="9160"/>
+          <w:tab w:val="left" w:pos="10076"/>
+          <w:tab w:val="left" w:pos="10992"/>
+          <w:tab w:val="left" w:pos="11908"/>
+          <w:tab w:val="left" w:pos="12824"/>
+          <w:tab w:val="left" w:pos="13740"/>
+          <w:tab w:val="left" w:pos="14656"/>
+        </w:tabs>
+        <w:wordWrap w:val="0"/>
+        <w:rPr>
+          <w:rFonts w:ascii="var(--jp-code-font-family)" w:eastAsia="Times New Roman" w:hAnsi="var(--jp-code-font-family)" w:cs="Courier New"/>
+          <w:sz w:val="20"/>
+          <w:szCs w:val="20"/>
+        </w:rPr>
+      </w:pPr>
+      <w:r>
+        <w:rPr>
+          <w:rFonts w:ascii="var(--jp-code-font-family)" w:eastAsia="Times New Roman" w:hAnsi="var(--jp-code-font-family)" w:cs="Courier New"/>
+          <w:sz w:val="20"/>
+          <w:szCs w:val="20"/>
+        </w:rPr>
+        <w:t>Epoch 2/</w:t>
+      </w:r>
+      <w:proofErr w:type="gramStart"/>
+      <w:r>
+        <w:rPr>
+          <w:rFonts w:ascii="var(--jp-code-font-family)" w:eastAsia="Times New Roman" w:hAnsi="var(--jp-code-font-family)" w:cs="Courier New"/>
+          <w:sz w:val="20"/>
+          <w:szCs w:val="20"/>
+        </w:rPr>
+        <w:t>2..</w:t>
+      </w:r>
+      <w:proofErr w:type="gramEnd"/>
+      <w:r>
+        <w:rPr>
+          <w:rFonts w:ascii="var(--jp-code-font-family)" w:eastAsia="Times New Roman" w:hAnsi="var(--jp-code-font-family)" w:cs="Courier New"/>
+          <w:sz w:val="20"/>
+          <w:szCs w:val="20"/>
+        </w:rPr>
+        <w:t xml:space="preserve"> Train loss: </w:t>
+      </w:r>
+      <w:proofErr w:type="gramStart"/>
+      <w:r>
+        <w:rPr>
+          <w:rFonts w:ascii="var(--jp-code-font-family)" w:eastAsia="Times New Roman" w:hAnsi="var(--jp-code-font-family)" w:cs="Courier New"/>
+          <w:sz w:val="20"/>
+          <w:szCs w:val="20"/>
+        </w:rPr>
+        <w:t>0.598..</w:t>
+      </w:r>
+      <w:proofErr w:type="gramEnd"/>
+      <w:r>
+        <w:rPr>
+          <w:rFonts w:ascii="var(--jp-code-font-family)" w:eastAsia="Times New Roman" w:hAnsi="var(--jp-code-font-family)" w:cs="Courier New"/>
+          <w:sz w:val="20"/>
+          <w:szCs w:val="20"/>
+        </w:rPr>
+        <w:t xml:space="preserve"> Test loss: </w:t>
+      </w:r>
+      <w:proofErr w:type="gramStart"/>
+      <w:r>
+        <w:rPr>
+          <w:rFonts w:ascii="var(--jp-code-font-family)" w:eastAsia="Times New Roman" w:hAnsi="var(--jp-code-font-family)" w:cs="Courier New"/>
+          <w:sz w:val="20"/>
+          <w:szCs w:val="20"/>
+        </w:rPr>
+        <w:t>0.517..</w:t>
+      </w:r>
+      <w:proofErr w:type="gramEnd"/>
+      <w:r>
+        <w:rPr>
+          <w:rFonts w:ascii="var(--jp-code-font-family)" w:eastAsia="Times New Roman" w:hAnsi="var(--jp-code-font-family)" w:cs="Courier New"/>
+          <w:sz w:val="20"/>
+          <w:szCs w:val="20"/>
+        </w:rPr>
+        <w:t xml:space="preserve"> Test accuracy: 0.775</w:t>
+      </w:r>
+    </w:p>
+    <w:p>
+      <w:pPr>
+        <w:shd w:val="clear" w:color="auto" w:fill="FFFFFF"/>
+        <w:tabs>
+          <w:tab w:val="left" w:pos="916"/>
+          <w:tab w:val="left" w:pos="1832"/>
+          <w:tab w:val="left" w:pos="2748"/>
+          <w:tab w:val="left" w:pos="3664"/>
+          <w:tab w:val="left" w:pos="4580"/>
+          <w:tab w:val="left" w:pos="5496"/>
+          <w:tab w:val="left" w:pos="6412"/>
+          <w:tab w:val="left" w:pos="7328"/>
+          <w:tab w:val="left" w:pos="8244"/>
+          <w:tab w:val="left" w:pos="9160"/>
+          <w:tab w:val="left" w:pos="10076"/>
+          <w:tab w:val="left" w:pos="10992"/>
+          <w:tab w:val="left" w:pos="11908"/>
+          <w:tab w:val="left" w:pos="12824"/>
+          <w:tab w:val="left" w:pos="13740"/>
+          <w:tab w:val="left" w:pos="14656"/>
+        </w:tabs>
+        <w:wordWrap w:val="0"/>
+        <w:rPr>
+          <w:rFonts w:ascii="var(--jp-code-font-family)" w:eastAsia="Times New Roman" w:hAnsi="var(--jp-code-font-family)" w:cs="Courier New"/>
+          <w:sz w:val="20"/>
+          <w:szCs w:val="20"/>
+        </w:rPr>
+      </w:pPr>
+      <w:r>
+        <w:rPr>
+          <w:rFonts w:ascii="var(--jp-code-font-family)" w:eastAsia="Times New Roman" w:hAnsi="var(--jp-code-font-family)" w:cs="Courier New"/>
+          <w:sz w:val="20"/>
+          <w:szCs w:val="20"/>
+        </w:rPr>
+        <w:t>Epoch 2/</w:t>
+      </w:r>
+      <w:proofErr w:type="gramStart"/>
+      <w:r>
+        <w:rPr>
+          <w:rFonts w:ascii="var(--jp-code-font-family)" w:eastAsia="Times New Roman" w:hAnsi="var(--jp-code-font-family)" w:cs="Courier New"/>
+          <w:sz w:val="20"/>
+          <w:szCs w:val="20"/>
+        </w:rPr>
+        <w:t>2..</w:t>
+      </w:r>
+      <w:proofErr w:type="gramEnd"/>
+      <w:r>
+        <w:rPr>
+          <w:rFonts w:ascii="var(--jp-code-font-family)" w:eastAsia="Times New Roman" w:hAnsi="var(--jp-code-font-family)" w:cs="Courier New"/>
+          <w:sz w:val="20"/>
+          <w:szCs w:val="20"/>
+        </w:rPr>
+        <w:t xml:space="preserve"> Train loss: </w:t>
+      </w:r>
+      <w:proofErr w:type="gramStart"/>
+      <w:r>
+        <w:rPr>
+          <w:rFonts w:ascii="var(--jp-code-font-family)" w:eastAsia="Times New Roman" w:hAnsi="var(--jp-code-font-family)" w:cs="Courier New"/>
+          <w:sz w:val="20"/>
+          <w:szCs w:val="20"/>
+        </w:rPr>
+        <w:t>0.563..</w:t>
+      </w:r>
+      <w:proofErr w:type="gramEnd"/>
+      <w:r>
+        <w:rPr>
+          <w:rFonts w:ascii="var(--jp-code-font-family)" w:eastAsia="Times New Roman" w:hAnsi="var(--jp-code-font-family)" w:cs="Courier New"/>
+          <w:sz w:val="20"/>
+          <w:szCs w:val="20"/>
+        </w:rPr>
+        <w:t xml:space="preserve"> Test loss: </w:t>
+      </w:r>
+      <w:proofErr w:type="gramStart"/>
+      <w:r>
+        <w:rPr>
+          <w:rFonts w:ascii="var(--jp-code-font-family)" w:eastAsia="Times New Roman" w:hAnsi="var(--jp-code-font-family)" w:cs="Courier New"/>
+          <w:sz w:val="20"/>
+          <w:szCs w:val="20"/>
+        </w:rPr>
+        <w:t>0.548..</w:t>
+      </w:r>
+      <w:proofErr w:type="gramEnd"/>
+      <w:r>
+        <w:rPr>
+          <w:rFonts w:ascii="var(--jp-code-font-family)" w:eastAsia="Times New Roman" w:hAnsi="var(--jp-code-font-family)" w:cs="Courier New"/>
+          <w:sz w:val="20"/>
+          <w:szCs w:val="20"/>
+        </w:rPr>
+        <w:t xml:space="preserve"> Test accuracy: 0.746</w:t>
+      </w:r>
+    </w:p>
+    <w:p>
+      <w:pPr>
+        <w:shd w:val="clear" w:color="auto" w:fill="FFFFFF"/>
+        <w:tabs>
+          <w:tab w:val="left" w:pos="916"/>
+          <w:tab w:val="left" w:pos="1832"/>
+          <w:tab w:val="left" w:pos="2748"/>
+          <w:tab w:val="left" w:pos="3664"/>
+          <w:tab w:val="left" w:pos="4580"/>
+          <w:tab w:val="left" w:pos="5496"/>
+          <w:tab w:val="left" w:pos="6412"/>
+          <w:tab w:val="left" w:pos="7328"/>
+          <w:tab w:val="left" w:pos="8244"/>
+          <w:tab w:val="left" w:pos="9160"/>
+          <w:tab w:val="left" w:pos="10076"/>
+          <w:tab w:val="left" w:pos="10992"/>
+          <w:tab w:val="left" w:pos="11908"/>
+          <w:tab w:val="left" w:pos="12824"/>
+          <w:tab w:val="left" w:pos="13740"/>
+          <w:tab w:val="left" w:pos="14656"/>
+        </w:tabs>
+        <w:wordWrap w:val="0"/>
+        <w:rPr>
+          <w:rFonts w:ascii="var(--jp-code-font-family)" w:eastAsia="Times New Roman" w:hAnsi="var(--jp-code-font-family)" w:cs="Courier New"/>
+          <w:sz w:val="20"/>
+          <w:szCs w:val="20"/>
+        </w:rPr>
+      </w:pPr>
+      <w:r>
+        <w:rPr>
+          <w:rFonts w:ascii="var(--jp-code-font-family)" w:eastAsia="Times New Roman" w:hAnsi="var(--jp-code-font-family)" w:cs="Courier New"/>
+          <w:sz w:val="20"/>
+          <w:szCs w:val="20"/>
+        </w:rPr>
+        <w:t>Epoch 2/</w:t>
+      </w:r>
+      <w:proofErr w:type="gramStart"/>
+      <w:r>
+        <w:rPr>
+          <w:rFonts w:ascii="var(--jp-code-font-family)" w:eastAsia="Times New Roman" w:hAnsi="var(--jp-code-font-family)" w:cs="Courier New"/>
+          <w:sz w:val="20"/>
+          <w:szCs w:val="20"/>
+        </w:rPr>
+        <w:t>2..</w:t>
+      </w:r>
+      <w:proofErr w:type="gramEnd"/>
+      <w:r>
+        <w:rPr>
+          <w:rFonts w:ascii="var(--jp-code-font-family)" w:eastAsia="Times New Roman" w:hAnsi="var(--jp-code-font-family)" w:cs="Courier New"/>
+          <w:sz w:val="20"/>
+          <w:szCs w:val="20"/>
+        </w:rPr>
+        <w:t xml:space="preserve"> Train loss: </w:t>
+      </w:r>
+      <w:proofErr w:type="gramStart"/>
+      <w:r>
+        <w:rPr>
+          <w:rFonts w:ascii="var(--jp-code-font-family)" w:eastAsia="Times New Roman" w:hAnsi="var(--jp-code-font-family)" w:cs="Courier New"/>
+          <w:sz w:val="20"/>
+          <w:szCs w:val="20"/>
+        </w:rPr>
+        <w:t>0.568..</w:t>
+      </w:r>
+      <w:proofErr w:type="gramEnd"/>
+      <w:r>
+        <w:rPr>
+          <w:rFonts w:ascii="var(--jp-code-font-family)" w:eastAsia="Times New Roman" w:hAnsi="var(--jp-code-font-family)" w:cs="Courier New"/>
+          <w:sz w:val="20"/>
+          <w:szCs w:val="20"/>
+        </w:rPr>
+        <w:t xml:space="preserve"> Test loss: </w:t>
+      </w:r>
+      <w:proofErr w:type="gramStart"/>
+      <w:r>
+        <w:rPr>
+          <w:rFonts w:ascii="var(--jp-code-font-family)" w:eastAsia="Times New Roman" w:hAnsi="var(--jp-code-font-family)" w:cs="Courier New"/>
+          <w:sz w:val="20"/>
+          <w:szCs w:val="20"/>
+        </w:rPr>
+        <w:t>0.525..</w:t>
+      </w:r>
+      <w:proofErr w:type="gramEnd"/>
+      <w:r>
+        <w:rPr>
+          <w:rFonts w:ascii="var(--jp-code-font-family)" w:eastAsia="Times New Roman" w:hAnsi="var(--jp-code-font-family)" w:cs="Courier New"/>
+          <w:sz w:val="20"/>
+          <w:szCs w:val="20"/>
+        </w:rPr>
+        <w:t xml:space="preserve"> Test accuracy: 0.768</w:t>
+      </w:r>
+    </w:p>
+    <w:p>
+      <w:pPr>
+        <w:shd w:val="clear" w:color="auto" w:fill="FFFFFF"/>
+        <w:tabs>
+          <w:tab w:val="left" w:pos="916"/>
+          <w:tab w:val="left" w:pos="1832"/>
+          <w:tab w:val="left" w:pos="2748"/>
+          <w:tab w:val="left" w:pos="3664"/>
+          <w:tab w:val="left" w:pos="4580"/>
+          <w:tab w:val="left" w:pos="5496"/>
+          <w:tab w:val="left" w:pos="6412"/>
+          <w:tab w:val="left" w:pos="7328"/>
+          <w:tab w:val="left" w:pos="8244"/>
+          <w:tab w:val="left" w:pos="9160"/>
+          <w:tab w:val="left" w:pos="10076"/>
+          <w:tab w:val="left" w:pos="10992"/>
+          <w:tab w:val="left" w:pos="11908"/>
+          <w:tab w:val="left" w:pos="12824"/>
+          <w:tab w:val="left" w:pos="13740"/>
+          <w:tab w:val="left" w:pos="14656"/>
+        </w:tabs>
+        <w:wordWrap w:val="0"/>
+        <w:rPr>
+          <w:rFonts w:ascii="var(--jp-code-font-family)" w:eastAsia="Times New Roman" w:hAnsi="var(--jp-code-font-family)" w:cs="Courier New"/>
+          <w:sz w:val="20"/>
+          <w:szCs w:val="20"/>
+        </w:rPr>
+      </w:pPr>
+      <w:r>
+        <w:rPr>
+          <w:rFonts w:ascii="var(--jp-code-font-family)" w:eastAsia="Times New Roman" w:hAnsi="var(--jp-code-font-family)" w:cs="Courier New"/>
+          <w:sz w:val="20"/>
+          <w:szCs w:val="20"/>
+        </w:rPr>
+        <w:t>Epoch 2/</w:t>
+      </w:r>
+      <w:proofErr w:type="gramStart"/>
+      <w:r>
+        <w:rPr>
+          <w:rFonts w:ascii="var(--jp-code-font-family)" w:eastAsia="Times New Roman" w:hAnsi="var(--jp-code-font-family)" w:cs="Courier New"/>
+          <w:sz w:val="20"/>
+          <w:szCs w:val="20"/>
+        </w:rPr>
+        <w:t>2..</w:t>
+      </w:r>
+      <w:proofErr w:type="gramEnd"/>
+      <w:r>
+        <w:rPr>
+          <w:rFonts w:ascii="var(--jp-code-font-family)" w:eastAsia="Times New Roman" w:hAnsi="var(--jp-code-font-family)" w:cs="Courier New"/>
+          <w:sz w:val="20"/>
+          <w:szCs w:val="20"/>
+        </w:rPr>
+        <w:t xml:space="preserve"> Train loss: </w:t>
+      </w:r>
+      <w:proofErr w:type="gramStart"/>
+      <w:r>
+        <w:rPr>
+          <w:rFonts w:ascii="var(--jp-code-font-family)" w:eastAsia="Times New Roman" w:hAnsi="var(--jp-code-font-family)" w:cs="Courier New"/>
+          <w:sz w:val="20"/>
+          <w:szCs w:val="20"/>
+        </w:rPr>
+        <w:t>0.540..</w:t>
+      </w:r>
+      <w:proofErr w:type="gramEnd"/>
+      <w:r>
+        <w:rPr>
+          <w:rFonts w:ascii="var(--jp-code-font-family)" w:eastAsia="Times New Roman" w:hAnsi="var(--jp-code-font-family)" w:cs="Courier New"/>
+          <w:sz w:val="20"/>
+          <w:szCs w:val="20"/>
+        </w:rPr>
+        <w:t xml:space="preserve"> Test loss: </w:t>
+      </w:r>
+      <w:proofErr w:type="gramStart"/>
+      <w:r>
+        <w:rPr>
+          <w:rFonts w:ascii="var(--jp-code-font-family)" w:eastAsia="Times New Roman" w:hAnsi="var(--jp-code-font-family)" w:cs="Courier New"/>
+          <w:sz w:val="20"/>
+          <w:szCs w:val="20"/>
+        </w:rPr>
+        <w:t>0.506..</w:t>
+      </w:r>
+      <w:proofErr w:type="gramEnd"/>
+      <w:r>
+        <w:rPr>
+          <w:rFonts w:ascii="var(--jp-code-font-family)" w:eastAsia="Times New Roman" w:hAnsi="var(--jp-code-font-family)" w:cs="Courier New"/>
+          <w:sz w:val="20"/>
+          <w:szCs w:val="20"/>
+        </w:rPr>
+        <w:t xml:space="preserve"> Test accuracy: 0.781</w:t>
+      </w:r>
+    </w:p>
+    <w:p>
+      <w:pPr>
+        <w:shd w:val="clear" w:color="auto" w:fill="FFFFFF"/>
+        <w:tabs>
+          <w:tab w:val="left" w:pos="916"/>
+          <w:tab w:val="left" w:pos="1832"/>
+          <w:tab w:val="left" w:pos="2748"/>
+          <w:tab w:val="left" w:pos="3664"/>
+          <w:tab w:val="left" w:pos="4580"/>
+          <w:tab w:val="left" w:pos="5496"/>
+          <w:tab w:val="left" w:pos="6412"/>
+          <w:tab w:val="left" w:pos="7328"/>
+          <w:tab w:val="left" w:pos="8244"/>
+          <w:tab w:val="left" w:pos="9160"/>
+          <w:tab w:val="left" w:pos="10076"/>
+          <w:tab w:val="left" w:pos="10992"/>
+          <w:tab w:val="left" w:pos="11908"/>
+          <w:tab w:val="left" w:pos="12824"/>
+          <w:tab w:val="left" w:pos="13740"/>
+          <w:tab w:val="left" w:pos="14656"/>
+        </w:tabs>
+        <w:wordWrap w:val="0"/>
+        <w:rPr>
+          <w:rFonts w:ascii="var(--jp-code-font-family)" w:eastAsia="Times New Roman" w:hAnsi="var(--jp-code-font-family)" w:cs="Courier New"/>
+          <w:sz w:val="20"/>
+          <w:szCs w:val="20"/>
+        </w:rPr>
+      </w:pPr>
+      <w:r>
+        <w:rPr>
+          <w:rFonts w:ascii="var(--jp-code-font-family)" w:eastAsia="Times New Roman" w:hAnsi="var(--jp-code-font-family)" w:cs="Courier New"/>
+          <w:sz w:val="20"/>
+          <w:szCs w:val="20"/>
+        </w:rPr>
+        <w:t>Epoch 2/</w:t>
+      </w:r>
+      <w:proofErr w:type="gramStart"/>
+      <w:r>
+        <w:rPr>
+          <w:rFonts w:ascii="var(--jp-code-font-family)" w:eastAsia="Times New Roman" w:hAnsi="var(--jp-code-font-family)" w:cs="Courier New"/>
+          <w:sz w:val="20"/>
+          <w:szCs w:val="20"/>
+        </w:rPr>
+        <w:t>2..</w:t>
+      </w:r>
+      <w:proofErr w:type="gramEnd"/>
+      <w:r>
+        <w:rPr>
+          <w:rFonts w:ascii="var(--jp-code-font-family)" w:eastAsia="Times New Roman" w:hAnsi="var(--jp-code-font-family)" w:cs="Courier New"/>
+          <w:sz w:val="20"/>
+          <w:szCs w:val="20"/>
+        </w:rPr>
+        <w:t xml:space="preserve"> Train loss: </w:t>
+      </w:r>
+      <w:proofErr w:type="gramStart"/>
+      <w:r>
+        <w:rPr>
+          <w:rFonts w:ascii="var(--jp-code-font-family)" w:eastAsia="Times New Roman" w:hAnsi="var(--jp-code-font-family)" w:cs="Courier New"/>
+          <w:sz w:val="20"/>
+          <w:szCs w:val="20"/>
+        </w:rPr>
+        <w:t>0.554..</w:t>
+      </w:r>
+      <w:proofErr w:type="gramEnd"/>
+      <w:r>
+        <w:rPr>
+          <w:rFonts w:ascii="var(--jp-code-font-family)" w:eastAsia="Times New Roman" w:hAnsi="var(--jp-code-font-family)" w:cs="Courier New"/>
+          <w:sz w:val="20"/>
+          <w:szCs w:val="20"/>
+        </w:rPr>
+        <w:t xml:space="preserve"> Test loss: </w:t>
+      </w:r>
+      <w:proofErr w:type="gramStart"/>
+      <w:r>
+        <w:rPr>
+          <w:rFonts w:ascii="var(--jp-code-font-family)" w:eastAsia="Times New Roman" w:hAnsi="var(--jp-code-font-family)" w:cs="Courier New"/>
+          <w:sz w:val="20"/>
+          <w:szCs w:val="20"/>
+        </w:rPr>
+        <w:t>0.505..</w:t>
+      </w:r>
+      <w:proofErr w:type="gramEnd"/>
+      <w:r>
+        <w:rPr>
+          <w:rFonts w:ascii="var(--jp-code-font-family)" w:eastAsia="Times New Roman" w:hAnsi="var(--jp-code-font-family)" w:cs="Courier New"/>
+          <w:sz w:val="20"/>
+          <w:szCs w:val="20"/>
+        </w:rPr>
+        <w:t xml:space="preserve"> Test accuracy: 0.780</w:t>
+      </w:r>
+    </w:p>
+    <w:p>
+      <w:pPr>
+        <w:shd w:val="clear" w:color="auto" w:fill="FFFFFF"/>
+        <w:tabs>
+          <w:tab w:val="left" w:pos="916"/>
+          <w:tab w:val="left" w:pos="1832"/>
+          <w:tab w:val="left" w:pos="2748"/>
+          <w:tab w:val="left" w:pos="3664"/>
+          <w:tab w:val="left" w:pos="4580"/>
+          <w:tab w:val="left" w:pos="5496"/>
+          <w:tab w:val="left" w:pos="6412"/>
+          <w:tab w:val="left" w:pos="7328"/>
+          <w:tab w:val="left" w:pos="8244"/>
+          <w:tab w:val="left" w:pos="9160"/>
+          <w:tab w:val="left" w:pos="10076"/>
+          <w:tab w:val="left" w:pos="10992"/>
+          <w:tab w:val="left" w:pos="11908"/>
+          <w:tab w:val="left" w:pos="12824"/>
+          <w:tab w:val="left" w:pos="13740"/>
+          <w:tab w:val="left" w:pos="14656"/>
+        </w:tabs>
+        <w:wordWrap w:val="0"/>
+        <w:rPr>
+          <w:rFonts w:ascii="var(--jp-code-font-family)" w:eastAsia="Times New Roman" w:hAnsi="var(--jp-code-font-family)" w:cs="Courier New"/>
+          <w:sz w:val="20"/>
+          <w:szCs w:val="20"/>
+        </w:rPr>
+      </w:pPr>
+      <w:r>
+        <w:rPr>
+          <w:rFonts w:ascii="var(--jp-code-font-family)" w:eastAsia="Times New Roman" w:hAnsi="var(--jp-code-font-family)" w:cs="Courier New"/>
+          <w:sz w:val="20"/>
+          <w:szCs w:val="20"/>
+        </w:rPr>
+        <w:t>Epoch 2/</w:t>
+      </w:r>
+      <w:proofErr w:type="gramStart"/>
+      <w:r>
+        <w:rPr>
+          <w:rFonts w:ascii="var(--jp-code-font-family)" w:eastAsia="Times New Roman" w:hAnsi="var(--jp-code-font-family)" w:cs="Courier New"/>
+          <w:sz w:val="20"/>
+          <w:szCs w:val="20"/>
+        </w:rPr>
+        <w:t>2..</w:t>
+      </w:r>
+      <w:proofErr w:type="gramEnd"/>
+      <w:r>
+        <w:rPr>
+          <w:rFonts w:ascii="var(--jp-code-font-family)" w:eastAsia="Times New Roman" w:hAnsi="var(--jp-code-font-family)" w:cs="Courier New"/>
+          <w:sz w:val="20"/>
+          <w:szCs w:val="20"/>
+        </w:rPr>
+        <w:t xml:space="preserve"> Train loss: </w:t>
+      </w:r>
+      <w:proofErr w:type="gramStart"/>
+      <w:r>
+        <w:rPr>
+          <w:rFonts w:ascii="var(--jp-code-font-family)" w:eastAsia="Times New Roman" w:hAnsi="var(--jp-code-font-family)" w:cs="Courier New"/>
+          <w:sz w:val="20"/>
+          <w:szCs w:val="20"/>
+        </w:rPr>
+        <w:t>0.563..</w:t>
+      </w:r>
+      <w:proofErr w:type="gramEnd"/>
+      <w:r>
+        <w:rPr>
+          <w:rFonts w:ascii="var(--jp-code-font-family)" w:eastAsia="Times New Roman" w:hAnsi="var(--jp-code-font-family)" w:cs="Courier New"/>
+          <w:sz w:val="20"/>
+          <w:szCs w:val="20"/>
+        </w:rPr>
+        <w:t xml:space="preserve"> Test loss: </w:t>
+      </w:r>
+      <w:proofErr w:type="gramStart"/>
+      <w:r>
+        <w:rPr>
+          <w:rFonts w:ascii="var(--jp-code-font-family)" w:eastAsia="Times New Roman" w:hAnsi="var(--jp-code-font-family)" w:cs="Courier New"/>
+          <w:sz w:val="20"/>
+          <w:szCs w:val="20"/>
+        </w:rPr>
+        <w:t>0.503..</w:t>
+      </w:r>
+      <w:proofErr w:type="gramEnd"/>
+      <w:r>
+        <w:rPr>
+          <w:rFonts w:ascii="var(--jp-code-font-family)" w:eastAsia="Times New Roman" w:hAnsi="var(--jp-code-font-family)" w:cs="Courier New"/>
+          <w:sz w:val="20"/>
+          <w:szCs w:val="20"/>
+        </w:rPr>
+        <w:t xml:space="preserve"> Test accuracy: 0.775</w:t>
+      </w:r>
+    </w:p>
+    <w:p>
+      <w:pPr>
+        <w:shd w:val="clear" w:color="auto" w:fill="FFFFFF"/>
+        <w:tabs>
+          <w:tab w:val="left" w:pos="916"/>
+          <w:tab w:val="left" w:pos="1832"/>
+          <w:tab w:val="left" w:pos="2748"/>
+          <w:tab w:val="left" w:pos="3664"/>
+          <w:tab w:val="left" w:pos="4580"/>
+          <w:tab w:val="left" w:pos="5496"/>
+          <w:tab w:val="left" w:pos="6412"/>
+          <w:tab w:val="left" w:pos="7328"/>
+          <w:tab w:val="left" w:pos="8244"/>
+          <w:tab w:val="left" w:pos="9160"/>
+          <w:tab w:val="left" w:pos="10076"/>
+          <w:tab w:val="left" w:pos="10992"/>
+          <w:tab w:val="left" w:pos="11908"/>
+          <w:tab w:val="left" w:pos="12824"/>
+          <w:tab w:val="left" w:pos="13740"/>
+          <w:tab w:val="left" w:pos="14656"/>
+        </w:tabs>
+        <w:wordWrap w:val="0"/>
+        <w:rPr>
+          <w:rFonts w:ascii="var(--jp-code-font-family)" w:eastAsia="Times New Roman" w:hAnsi="var(--jp-code-font-family)" w:cs="Courier New"/>
+          <w:sz w:val="20"/>
+          <w:szCs w:val="20"/>
+        </w:rPr>
+      </w:pPr>
+      <w:r>
+        <w:rPr>
+          <w:rFonts w:ascii="var(--jp-code-font-family)" w:eastAsia="Times New Roman" w:hAnsi="var(--jp-code-font-family)" w:cs="Courier New"/>
+          <w:sz w:val="20"/>
+          <w:szCs w:val="20"/>
+        </w:rPr>
+        <w:t>Epoch 2/</w:t>
+      </w:r>
+      <w:proofErr w:type="gramStart"/>
+      <w:r>
+        <w:rPr>
+          <w:rFonts w:ascii="var(--jp-code-font-family)" w:eastAsia="Times New Roman" w:hAnsi="var(--jp-code-font-family)" w:cs="Courier New"/>
+          <w:sz w:val="20"/>
+          <w:szCs w:val="20"/>
+        </w:rPr>
+        <w:t>2..</w:t>
+      </w:r>
+      <w:proofErr w:type="gramEnd"/>
+      <w:r>
+        <w:rPr>
+          <w:rFonts w:ascii="var(--jp-code-font-family)" w:eastAsia="Times New Roman" w:hAnsi="var(--jp-code-font-family)" w:cs="Courier New"/>
+          <w:sz w:val="20"/>
+          <w:szCs w:val="20"/>
+        </w:rPr>
+        <w:t xml:space="preserve"> Train loss: </w:t>
+      </w:r>
+      <w:proofErr w:type="gramStart"/>
+      <w:r>
+        <w:rPr>
+          <w:rFonts w:ascii="var(--jp-code-font-family)" w:eastAsia="Times New Roman" w:hAnsi="var(--jp-code-font-family)" w:cs="Courier New"/>
+          <w:sz w:val="20"/>
+          <w:szCs w:val="20"/>
+        </w:rPr>
+        <w:t>0.564..</w:t>
+      </w:r>
+      <w:proofErr w:type="gramEnd"/>
+      <w:r>
+        <w:rPr>
+          <w:rFonts w:ascii="var(--jp-code-font-family)" w:eastAsia="Times New Roman" w:hAnsi="var(--jp-code-font-family)" w:cs="Courier New"/>
+          <w:sz w:val="20"/>
+          <w:szCs w:val="20"/>
+        </w:rPr>
+        <w:t xml:space="preserve"> Test loss: </w:t>
+      </w:r>
+      <w:proofErr w:type="gramStart"/>
+      <w:r>
+        <w:rPr>
+          <w:rFonts w:ascii="var(--jp-code-font-family)" w:eastAsia="Times New Roman" w:hAnsi="var(--jp-code-font-family)" w:cs="Courier New"/>
+          <w:sz w:val="20"/>
+          <w:szCs w:val="20"/>
+        </w:rPr>
+        <w:t>0.518..</w:t>
+      </w:r>
+      <w:proofErr w:type="gramEnd"/>
+      <w:r>
+        <w:rPr>
+          <w:rFonts w:ascii="var(--jp-code-font-family)" w:eastAsia="Times New Roman" w:hAnsi="var(--jp-code-font-family)" w:cs="Courier New"/>
+          <w:sz w:val="20"/>
+          <w:szCs w:val="20"/>
+        </w:rPr>
+        <w:t xml:space="preserve"> Test accuracy: 0.778</w:t>
+      </w:r>
+    </w:p>
+    <w:p>
+      <w:pPr>
+        <w:shd w:val="clear" w:color="auto" w:fill="FFFFFF"/>
+        <w:tabs>
+          <w:tab w:val="left" w:pos="916"/>
+          <w:tab w:val="left" w:pos="1832"/>
+          <w:tab w:val="left" w:pos="2748"/>
+          <w:tab w:val="left" w:pos="3664"/>
+          <w:tab w:val="left" w:pos="4580"/>
+          <w:tab w:val="left" w:pos="5496"/>
+          <w:tab w:val="left" w:pos="6412"/>
+          <w:tab w:val="left" w:pos="7328"/>
+          <w:tab w:val="left" w:pos="8244"/>
+          <w:tab w:val="left" w:pos="9160"/>
+          <w:tab w:val="left" w:pos="10076"/>
+          <w:tab w:val="left" w:pos="10992"/>
+          <w:tab w:val="left" w:pos="11908"/>
+          <w:tab w:val="left" w:pos="12824"/>
+          <w:tab w:val="left" w:pos="13740"/>
+          <w:tab w:val="left" w:pos="14656"/>
+        </w:tabs>
+        <w:wordWrap w:val="0"/>
+        <w:rPr>
+          <w:rFonts w:ascii="var(--jp-code-font-family)" w:eastAsia="Times New Roman" w:hAnsi="var(--jp-code-font-family)" w:cs="Courier New"/>
+          <w:sz w:val="20"/>
+          <w:szCs w:val="20"/>
+        </w:rPr>
+      </w:pPr>
+      <w:r>
+        <w:rPr>
+          <w:rFonts w:ascii="var(--jp-code-font-family)" w:eastAsia="Times New Roman" w:hAnsi="var(--jp-code-font-family)" w:cs="Courier New"/>
+          <w:sz w:val="20"/>
+          <w:szCs w:val="20"/>
+        </w:rPr>
+        <w:t>Epoch 2/</w:t>
+      </w:r>
+      <w:proofErr w:type="gramStart"/>
+      <w:r>
+        <w:rPr>
+          <w:rFonts w:ascii="var(--jp-code-font-family)" w:eastAsia="Times New Roman" w:hAnsi="var(--jp-code-font-family)" w:cs="Courier New"/>
+          <w:sz w:val="20"/>
+          <w:szCs w:val="20"/>
+        </w:rPr>
+        <w:t>2..</w:t>
+      </w:r>
+      <w:proofErr w:type="gramEnd"/>
+      <w:r>
+        <w:rPr>
+          <w:rFonts w:ascii="var(--jp-code-font-family)" w:eastAsia="Times New Roman" w:hAnsi="var(--jp-code-font-family)" w:cs="Courier New"/>
+          <w:sz w:val="20"/>
+          <w:szCs w:val="20"/>
+        </w:rPr>
+        <w:t xml:space="preserve"> Train loss: </w:t>
+      </w:r>
+      <w:proofErr w:type="gramStart"/>
+      <w:r>
+        <w:rPr>
+          <w:rFonts w:ascii="var(--jp-code-font-family)" w:eastAsia="Times New Roman" w:hAnsi="var(--jp-code-font-family)" w:cs="Courier New"/>
+          <w:sz w:val="20"/>
+          <w:szCs w:val="20"/>
+        </w:rPr>
+        <w:t>0.576..</w:t>
+      </w:r>
+      <w:proofErr w:type="gramEnd"/>
+      <w:r>
+        <w:rPr>
+          <w:rFonts w:ascii="var(--jp-code-font-family)" w:eastAsia="Times New Roman" w:hAnsi="var(--jp-code-font-family)" w:cs="Courier New"/>
+          <w:sz w:val="20"/>
+          <w:szCs w:val="20"/>
+        </w:rPr>
+        <w:t xml:space="preserve"> Test loss: </w:t>
+      </w:r>
+      <w:proofErr w:type="gramStart"/>
+      <w:r>
+        <w:rPr>
+          <w:rFonts w:ascii="var(--jp-code-font-family)" w:eastAsia="Times New Roman" w:hAnsi="var(--jp-code-font-family)" w:cs="Courier New"/>
+          <w:sz w:val="20"/>
+          <w:szCs w:val="20"/>
+        </w:rPr>
+        <w:t>0.528..</w:t>
+      </w:r>
+      <w:proofErr w:type="gramEnd"/>
+      <w:r>
+        <w:rPr>
+          <w:rFonts w:ascii="var(--jp-code-font-family)" w:eastAsia="Times New Roman" w:hAnsi="var(--jp-code-font-family)" w:cs="Courier New"/>
+          <w:sz w:val="20"/>
+          <w:szCs w:val="20"/>
+        </w:rPr>
+        <w:t xml:space="preserve"> Test accuracy: 0.772</w:t>
+      </w:r>
+    </w:p>
+    <w:p>
+      <w:pPr>
+        <w:rPr>
+          <w:b/>
+          <w:bCs/>
+        </w:rPr>
+      </w:pPr>
+    </w:p>
+    <w:p>
+      <w:r>
+        <w:rPr>
+          <w:noProof/>
+        </w:rPr>
+        <w:drawing>
+          <wp:inline distT="0" distB="0" distL="0" distR="0" wp14:anchorId="1ABE8ABA" wp14:editId="606E0E51">
+            <wp:extent cx="2718473" cy="1698172"/>
+            <wp:effectExtent l="0" t="0" r="0" b="3810"/>
+            <wp:docPr id="2" name="Picture 2" descr="Chart, line chart&#10;&#10;Description automatically generated"/>
+            <wp:cNvGraphicFramePr>
+              <a:graphicFrameLocks xmlns:a="http://schemas.openxmlformats.org/drawingml/2006/main" noChangeAspect="1"/>
+            </wp:cNvGraphicFramePr>
+            <a:graphic xmlns:a="http://schemas.openxmlformats.org/drawingml/2006/main">
+              <a:graphicData uri="http://schemas.openxmlformats.org/drawingml/2006/picture">
+                <pic:pic xmlns:pic="http://schemas.openxmlformats.org/drawingml/2006/picture">
+                  <pic:nvPicPr>
+                    <pic:cNvPr id="2" name="Picture 2" descr="Chart, line chart&#10;&#10;Description automatically generated"/>
+                    <pic:cNvPicPr/>
+                  </pic:nvPicPr>
+                  <pic:blipFill>
+                    <a:blip r:embed="rId5"/>
+                    <a:stretch>
+                      <a:fillRect/>
+                    </a:stretch>
+                  </pic:blipFill>
+                  <pic:spPr>
+                    <a:xfrm>
+                      <a:off x="0" y="0"/>
+                      <a:ext cx="2724955" cy="1702221"/>
+                    </a:xfrm>
+                    <a:prstGeom prst="rect">
+                      <a:avLst/>
+                    </a:prstGeom>
+                  </pic:spPr>
+                </pic:pic>
+              </a:graphicData>
+            </a:graphic>
+          </wp:inline>
+        </w:drawing>
+      </w:r>
+    </w:p>
+    <w:p/>
+    <w:p/>
+    <w:p/>
+    <w:p/>
+    <w:p>
+      <w:pPr>
+        <w:rPr>
+          <w:b/>
+          <w:bCs/>
+        </w:rPr>
+      </w:pPr>
+      <w:r>
+        <w:rPr>
+          <w:b/>
+          <w:bCs/>
+        </w:rPr>
+        <w:lastRenderedPageBreak/>
+        <w:t>VGG16 – NEW Data</w:t>
+      </w:r>
+    </w:p>
+    <w:p>
+      <w:pPr>
+        <w:rPr>
+          <w:rFonts w:ascii="Times New Roman" w:eastAsia="Times New Roman" w:hAnsi="Times New Roman" w:cs="Times New Roman"/>
+        </w:rPr>
+      </w:pPr>
+    </w:p>
+    <w:p>
+      <w:pPr>
+        <w:rPr>
+          <w:rFonts w:ascii="Times New Roman" w:eastAsia="Times New Roman" w:hAnsi="Times New Roman" w:cs="Times New Roman"/>
+        </w:rPr>
+      </w:pPr>
+    </w:p>
+    <w:p>
+      <w:pPr>
+        <w:rPr>
+          <w:rFonts w:ascii="Times New Roman" w:eastAsia="Times New Roman" w:hAnsi="Times New Roman" w:cs="Times New Roman"/>
+        </w:rPr>
+      </w:pPr>
+    </w:p>
+    <w:p>
+      <w:r>
+        <w:drawing>
+          <wp:inline distT="0" distB="0" distL="0" distR="0" wp14:anchorId="2045B52F" wp14:editId="42F3DE0E">
+            <wp:extent cx="3075709" cy="1833267"/>
+            <wp:effectExtent l="0" t="0" r="0" b="0"/>
+            <wp:docPr id="3" name="Picture 3" descr="Chart, line chart&#10;&#10;Description automatically generated"/>
+            <wp:cNvGraphicFramePr>
+              <a:graphicFrameLocks xmlns:a="http://schemas.openxmlformats.org/drawingml/2006/main" noChangeAspect="1"/>
+            </wp:cNvGraphicFramePr>
+            <a:graphic xmlns:a="http://schemas.openxmlformats.org/drawingml/2006/main">
+              <a:graphicData uri="http://schemas.openxmlformats.org/drawingml/2006/picture">
+                <pic:pic xmlns:pic="http://schemas.openxmlformats.org/drawingml/2006/picture">
+                  <pic:nvPicPr>
+                    <pic:cNvPr id="3" name="Picture 3" descr="Chart, line chart&#10;&#10;Description automatically generated"/>
+                    <pic:cNvPicPr/>
+                  </pic:nvPicPr>
+                  <pic:blipFill>
+                    <a:blip r:embed="rId6"/>
+                    <a:stretch>
+                      <a:fillRect/>
+                    </a:stretch>
+                  </pic:blipFill>
+                  <pic:spPr>
+                    <a:xfrm>
+                      <a:off x="0" y="0"/>
+                      <a:ext cx="3091557" cy="1842713"/>
+                    </a:xfrm>
+                    <a:prstGeom prst="rect">
+                      <a:avLst/>
+                    </a:prstGeom>
+                  </pic:spPr>
+                </pic:pic>
+              </a:graphicData>
+            </a:graphic>
+          </wp:inline>
+        </w:drawing>
+      </w:r>
+    </w:p>
+    <w:p>
+      <w:r>
+        <w:drawing>
+          <wp:inline distT="0" distB="0" distL="0" distR="0" wp14:anchorId="12B3BD73" wp14:editId="3317B59E">
+            <wp:extent cx="3025684" cy="1870364"/>
+            <wp:effectExtent l="0" t="0" r="0" b="0"/>
+            <wp:docPr id="4" name="Picture 4" descr="Chart, line chart&#10;&#10;Description automatically generated"/>
+            <wp:cNvGraphicFramePr>
+              <a:graphicFrameLocks xmlns:a="http://schemas.openxmlformats.org/drawingml/2006/main" noChangeAspect="1"/>
+            </wp:cNvGraphicFramePr>
+            <a:graphic xmlns:a="http://schemas.openxmlformats.org/drawingml/2006/main">
+              <a:graphicData uri="http://schemas.openxmlformats.org/drawingml/2006/picture">
+                <pic:pic xmlns:pic="http://schemas.openxmlformats.org/drawingml/2006/picture">
+                  <pic:nvPicPr>
+                    <pic:cNvPr id="4" name="Picture 4" descr="Chart, line chart&#10;&#10;Description automatically generated"/>
+                    <pic:cNvPicPr/>
+                  </pic:nvPicPr>
+                  <pic:blipFill>
+                    <a:blip r:embed="rId7"/>
+                    <a:stretch>
+                      <a:fillRect/>
+                    </a:stretch>
+                  </pic:blipFill>
+                  <pic:spPr>
+                    <a:xfrm>
+                      <a:off x="0" y="0"/>
+                      <a:ext cx="3055526" cy="1888811"/>
+                    </a:xfrm>
+                    <a:prstGeom prst="rect">
+                      <a:avLst/>
+                    </a:prstGeom>
+                  </pic:spPr>
+                </pic:pic>
+              </a:graphicData>
+            </a:graphic>
+          </wp:inline>
+        </w:drawing>
+      </w:r>
+    </w:p>
+    <w:p/>
     <w:p/>
     <w:sectPr>
       <w:pgSz w:w="12240" w:h="15840"/>

</xml_diff>